<commit_message>
upload new report and add names to paper
</commit_message>
<xml_diff>
--- a/Review on MSD Radix Sort.docx
+++ b/Review on MSD Radix Sort.docx
@@ -1,6 +1,6 @@
 
 <file path=word/document.xml><?xml version="1.0" encoding="utf-8"?>
-<w:document xmlns:wpc="http://schemas.microsoft.com/office/word/2010/wordprocessingCanvas" xmlns:cx="http://schemas.microsoft.com/office/drawing/2014/chartex" xmlns:cx1="http://schemas.microsoft.com/office/drawing/2015/9/8/chartex" xmlns:cx2="http://schemas.microsoft.com/office/drawing/2015/10/21/chartex" xmlns:cx3="http://schemas.microsoft.com/office/drawing/2016/5/9/chartex" xmlns:cx4="http://schemas.microsoft.com/office/drawing/2016/5/10/chartex" xmlns:cx5="http://schemas.microsoft.com/office/drawing/2016/5/11/chartex" xmlns:cx6="http://schemas.microsoft.com/office/drawing/2016/5/12/chartex" xmlns:cx7="http://schemas.microsoft.com/office/drawing/2016/5/13/chartex" xmlns:cx8="http://schemas.microsoft.com/office/drawing/2016/5/14/chartex" xmlns:mc="http://schemas.openxmlformats.org/markup-compatibility/2006" xmlns:aink="http://schemas.microsoft.com/office/drawing/2016/ink" xmlns:am3d="http://schemas.microsoft.com/office/drawing/2017/model3d" xmlns:o="urn:schemas-microsoft-com:office:office" xmlns:r="http://schemas.openxmlformats.org/officeDocument/2006/relationships" xmlns:m="http://schemas.openxmlformats.org/officeDocument/2006/math" xmlns:v="urn:schemas-microsoft-com:vml" xmlns:wp14="http://schemas.microsoft.com/office/word/2010/wordprocessingDrawing" xmlns:wp="http://schemas.openxmlformats.org/drawingml/2006/wordprocessingDrawing" xmlns:w10="urn:schemas-microsoft-com:office:word" xmlns:w="http://schemas.openxmlformats.org/wordprocessingml/2006/main" xmlns:w14="http://schemas.microsoft.com/office/word/2010/wordml" xmlns:w15="http://schemas.microsoft.com/office/word/2012/wordml" xmlns:w16cex="http://schemas.microsoft.com/office/word/2018/wordml/cex" xmlns:w16cid="http://schemas.microsoft.com/office/word/2016/wordml/cid" xmlns:w16="http://schemas.microsoft.com/office/word/2018/wordml" xmlns:w16se="http://schemas.microsoft.com/office/word/2015/wordml/symex" xmlns:wpg="http://schemas.microsoft.com/office/word/2010/wordprocessingGroup" xmlns:wpi="http://schemas.microsoft.com/office/word/2010/wordprocessingInk" xmlns:wne="http://schemas.microsoft.com/office/word/2006/wordml" xmlns:wps="http://schemas.microsoft.com/office/word/2010/wordprocessingShape" mc:Ignorable="w14 w15 w16se w16cid w16 w16cex wp14">
+<w:document xmlns:wpc="http://schemas.microsoft.com/office/word/2010/wordprocessingCanvas" xmlns:cx="http://schemas.microsoft.com/office/drawing/2014/chartex" xmlns:cx1="http://schemas.microsoft.com/office/drawing/2015/9/8/chartex" xmlns:cx2="http://schemas.microsoft.com/office/drawing/2015/10/21/chartex" xmlns:cx3="http://schemas.microsoft.com/office/drawing/2016/5/9/chartex" xmlns:cx4="http://schemas.microsoft.com/office/drawing/2016/5/10/chartex" xmlns:cx5="http://schemas.microsoft.com/office/drawing/2016/5/11/chartex" xmlns:cx6="http://schemas.microsoft.com/office/drawing/2016/5/12/chartex" xmlns:cx7="http://schemas.microsoft.com/office/drawing/2016/5/13/chartex" xmlns:cx8="http://schemas.microsoft.com/office/drawing/2016/5/14/chartex" xmlns:mc="http://schemas.openxmlformats.org/markup-compatibility/2006" xmlns:aink="http://schemas.microsoft.com/office/drawing/2016/ink" xmlns:am3d="http://schemas.microsoft.com/office/drawing/2017/model3d" xmlns:o="urn:schemas-microsoft-com:office:office" xmlns:r="http://schemas.openxmlformats.org/officeDocument/2006/relationships" xmlns:m="http://schemas.openxmlformats.org/officeDocument/2006/math" xmlns:v="urn:schemas-microsoft-com:vml" xmlns:wp14="http://schemas.microsoft.com/office/word/2010/wordprocessingDrawing" xmlns:wp="http://schemas.openxmlformats.org/drawingml/2006/wordprocessingDrawing" xmlns:w10="urn:schemas-microsoft-com:office:word" xmlns:w="http://schemas.openxmlformats.org/wordprocessingml/2006/main" xmlns:w14="http://schemas.microsoft.com/office/word/2010/wordml" xmlns:w15="http://schemas.microsoft.com/office/word/2012/wordml" xmlns:w16cex="http://schemas.microsoft.com/office/word/2018/wordml/cex" xmlns:w16cid="http://schemas.microsoft.com/office/word/2016/wordml/cid" xmlns:w16="http://schemas.microsoft.com/office/word/2018/wordml" xmlns:w16sdtdh="http://schemas.microsoft.com/office/word/2020/wordml/sdtdatahash" xmlns:w16se="http://schemas.microsoft.com/office/word/2015/wordml/symex" xmlns:wpg="http://schemas.microsoft.com/office/word/2010/wordprocessingGroup" xmlns:wpi="http://schemas.microsoft.com/office/word/2010/wordprocessingInk" xmlns:wne="http://schemas.microsoft.com/office/word/2006/wordml" xmlns:wps="http://schemas.microsoft.com/office/word/2010/wordprocessingShape" mc:Ignorable="w14 w15 w16se w16cid w16 w16cex w16sdtdh wp14">
   <w:body>
     <w:p>
       <w:pPr>
@@ -64,7 +64,6 @@
     </w:p>
     <w:p>
       <w:pPr>
-        <w:spacing w:line="480" w:lineRule="auto"/>
         <w:jc w:val="center"/>
         <w:rPr>
           <w:rFonts w:ascii="Times New Roman" w:hAnsi="Times New Roman" w:cs="Times New Roman"/>
@@ -73,25 +72,86 @@
           <w:sz w:val="24"/>
         </w:rPr>
       </w:pPr>
-    </w:p>
-    <w:p>
-      <w:pPr>
-        <w:spacing w:line="480" w:lineRule="auto"/>
-        <w:jc w:val="center"/>
-        <w:rPr>
-          <w:rFonts w:ascii="Calibri" w:hAnsi="Calibri" w:cs="Times New Roman"/>
+      <w:proofErr w:type="spellStart"/>
+      <w:r>
+        <w:rPr>
+          <w:rFonts w:ascii="Times New Roman" w:hAnsi="Times New Roman" w:cs="Times New Roman"/>
           <w:b/>
           <w:bCs/>
           <w:sz w:val="24"/>
         </w:rPr>
-      </w:pPr>
-      <w:r>
-        <w:rPr>
-          <w:rFonts w:ascii="Calibri" w:hAnsi="Calibri" w:cs="Times New Roman"/>
+        <w:t>Wangzi</w:t>
+      </w:r>
+      <w:proofErr w:type="spellEnd"/>
+      <w:r>
+        <w:rPr>
+          <w:rFonts w:ascii="Times New Roman" w:hAnsi="Times New Roman" w:cs="Times New Roman"/>
           <w:b/>
           <w:bCs/>
           <w:sz w:val="24"/>
         </w:rPr>
+        <w:t xml:space="preserve"> Wen &amp; </w:t>
+      </w:r>
+      <w:proofErr w:type="spellStart"/>
+      <w:r>
+        <w:rPr>
+          <w:rFonts w:ascii="Times New Roman" w:hAnsi="Times New Roman" w:cs="Times New Roman"/>
+          <w:b/>
+          <w:bCs/>
+          <w:sz w:val="24"/>
+        </w:rPr>
+        <w:t>Zuyue</w:t>
+      </w:r>
+      <w:proofErr w:type="spellEnd"/>
+      <w:r>
+        <w:rPr>
+          <w:rFonts w:ascii="Times New Roman" w:hAnsi="Times New Roman" w:cs="Times New Roman"/>
+          <w:b/>
+          <w:bCs/>
+          <w:sz w:val="24"/>
+        </w:rPr>
+        <w:t xml:space="preserve"> </w:t>
+      </w:r>
+      <w:proofErr w:type="spellStart"/>
+      <w:r>
+        <w:rPr>
+          <w:rFonts w:ascii="Times New Roman" w:hAnsi="Times New Roman" w:cs="Times New Roman"/>
+          <w:b/>
+          <w:bCs/>
+          <w:sz w:val="24"/>
+        </w:rPr>
+        <w:t>Xie</w:t>
+      </w:r>
+      <w:proofErr w:type="spellEnd"/>
+    </w:p>
+    <w:p>
+      <w:pPr>
+        <w:jc w:val="center"/>
+        <w:rPr>
+          <w:rFonts w:ascii="Times New Roman" w:eastAsia="Times New Roman" w:hAnsi="Times New Roman" w:cs="Times New Roman"/>
+          <w:b/>
+          <w:bCs/>
+        </w:rPr>
+      </w:pPr>
+    </w:p>
+    <w:p>
+      <w:pPr>
+        <w:spacing w:line="480" w:lineRule="auto"/>
+        <w:jc w:val="center"/>
+        <w:rPr>
+          <w:rFonts w:ascii="Calibri" w:hAnsi="Calibri" w:cs="Times New Roman"/>
+          <w:b/>
+          <w:bCs/>
+          <w:sz w:val="24"/>
+        </w:rPr>
+      </w:pPr>
+      <w:r>
+        <w:rPr>
+          <w:rFonts w:ascii="Calibri" w:hAnsi="Calibri" w:cs="Times New Roman"/>
+          <w:b/>
+          <w:bCs/>
+          <w:sz w:val="24"/>
+        </w:rPr>
         <w:t>Abstract</w:t>
       </w:r>
     </w:p>
@@ -397,7 +457,7 @@
     </w:p>
     <w:p>
       <w:pPr>
-        <w:pStyle w:val="a6"/>
+        <w:pStyle w:val="ListParagraph"/>
         <w:numPr>
           <w:ilvl w:val="0"/>
           <w:numId w:val="1"/>
@@ -806,7 +866,7 @@
     </w:p>
     <w:p>
       <w:pPr>
-        <w:pStyle w:val="a6"/>
+        <w:pStyle w:val="ListParagraph"/>
         <w:numPr>
           <w:ilvl w:val="0"/>
           <w:numId w:val="1"/>
@@ -1156,7 +1216,7 @@
     </w:p>
     <w:p>
       <w:pPr>
-        <w:pStyle w:val="a6"/>
+        <w:pStyle w:val="ListParagraph"/>
         <w:numPr>
           <w:ilvl w:val="0"/>
           <w:numId w:val="1"/>
@@ -1308,15 +1368,15 @@
         <w:spacing w:line="360" w:lineRule="auto"/>
         <w:jc w:val="left"/>
         <w:rPr>
-          <w:rFonts w:ascii="Calibri" w:hAnsi="Calibri" w:cs="Times New Roman" w:hint="eastAsia"/>
-          <w:sz w:val="20"/>
-          <w:szCs w:val="20"/>
-        </w:rPr>
-      </w:pPr>
-    </w:p>
-    <w:p>
-      <w:pPr>
-        <w:pStyle w:val="a6"/>
+          <w:rFonts w:ascii="Calibri" w:hAnsi="Calibri" w:cs="Times New Roman"/>
+          <w:sz w:val="20"/>
+          <w:szCs w:val="20"/>
+        </w:rPr>
+      </w:pPr>
+    </w:p>
+    <w:p>
+      <w:pPr>
+        <w:pStyle w:val="ListParagraph"/>
         <w:numPr>
           <w:ilvl w:val="0"/>
           <w:numId w:val="1"/>
@@ -1415,7 +1475,7 @@
     </w:p>
     <w:p>
       <w:pPr>
-        <w:pStyle w:val="a6"/>
+        <w:pStyle w:val="ListParagraph"/>
         <w:numPr>
           <w:ilvl w:val="0"/>
           <w:numId w:val="1"/>
@@ -1569,7 +1629,7 @@
     </w:p>
     <w:p>
       <w:pPr>
-        <w:pStyle w:val="a6"/>
+        <w:pStyle w:val="ListParagraph"/>
         <w:numPr>
           <w:ilvl w:val="0"/>
           <w:numId w:val="1"/>
@@ -1820,7 +1880,7 @@
     </w:p>
     <w:tbl>
       <w:tblPr>
-        <w:tblStyle w:val="a3"/>
+        <w:tblStyle w:val="TableGrid"/>
         <w:tblW w:w="0" w:type="auto"/>
         <w:tblLook w:val="04A0" w:firstRow="1" w:lastRow="0" w:firstColumn="1" w:lastColumn="0" w:noHBand="0" w:noVBand="1"/>
       </w:tblPr>
@@ -2228,7 +2288,7 @@
     </w:p>
     <w:tbl>
       <w:tblPr>
-        <w:tblStyle w:val="a3"/>
+        <w:tblStyle w:val="TableGrid"/>
         <w:tblW w:w="0" w:type="auto"/>
         <w:tblLook w:val="04A0" w:firstRow="1" w:lastRow="0" w:firstColumn="1" w:lastColumn="0" w:noHBand="0" w:noVBand="1"/>
       </w:tblPr>
@@ -2618,7 +2678,7 @@
     </w:p>
     <w:p>
       <w:pPr>
-        <w:pStyle w:val="a6"/>
+        <w:pStyle w:val="ListParagraph"/>
         <w:numPr>
           <w:ilvl w:val="0"/>
           <w:numId w:val="1"/>
@@ -2690,7 +2750,7 @@
       <w:hyperlink r:id="rId6" w:history="1">
         <w:r>
           <w:rPr>
-            <w:rStyle w:val="a4"/>
+            <w:rStyle w:val="Hyperlink"/>
             <w:rFonts w:ascii="Calibri" w:hAnsi="Calibri" w:cs="Times New Roman"/>
             <w:sz w:val="20"/>
             <w:szCs w:val="20"/>
@@ -2716,7 +2776,7 @@
         <w:spacing w:line="480" w:lineRule="auto"/>
         <w:jc w:val="left"/>
         <w:rPr>
-          <w:rFonts w:ascii="Calibri" w:hAnsi="Calibri" w:cs="Times New Roman" w:hint="eastAsia"/>
+          <w:rFonts w:ascii="Calibri" w:hAnsi="Calibri" w:cs="Times New Roman"/>
           <w:color w:val="000000" w:themeColor="text1"/>
           <w:sz w:val="20"/>
           <w:szCs w:val="20"/>
@@ -2784,7 +2844,7 @@
 </file>
 
 <file path=word/numbering.xml><?xml version="1.0" encoding="utf-8"?>
-<w:numbering xmlns:wpc="http://schemas.microsoft.com/office/word/2010/wordprocessingCanvas" xmlns:cx="http://schemas.microsoft.com/office/drawing/2014/chartex" xmlns:cx1="http://schemas.microsoft.com/office/drawing/2015/9/8/chartex" xmlns:cx2="http://schemas.microsoft.com/office/drawing/2015/10/21/chartex" xmlns:cx3="http://schemas.microsoft.com/office/drawing/2016/5/9/chartex" xmlns:cx4="http://schemas.microsoft.com/office/drawing/2016/5/10/chartex" xmlns:cx5="http://schemas.microsoft.com/office/drawing/2016/5/11/chartex" xmlns:cx6="http://schemas.microsoft.com/office/drawing/2016/5/12/chartex" xmlns:cx7="http://schemas.microsoft.com/office/drawing/2016/5/13/chartex" xmlns:cx8="http://schemas.microsoft.com/office/drawing/2016/5/14/chartex" xmlns:mc="http://schemas.openxmlformats.org/markup-compatibility/2006" xmlns:aink="http://schemas.microsoft.com/office/drawing/2016/ink" xmlns:am3d="http://schemas.microsoft.com/office/drawing/2017/model3d" xmlns:o="urn:schemas-microsoft-com:office:office" xmlns:r="http://schemas.openxmlformats.org/officeDocument/2006/relationships" xmlns:m="http://schemas.openxmlformats.org/officeDocument/2006/math" xmlns:v="urn:schemas-microsoft-com:vml" xmlns:wp14="http://schemas.microsoft.com/office/word/2010/wordprocessingDrawing" xmlns:wp="http://schemas.openxmlformats.org/drawingml/2006/wordprocessingDrawing" xmlns:w10="urn:schemas-microsoft-com:office:word" xmlns:w="http://schemas.openxmlformats.org/wordprocessingml/2006/main" xmlns:w14="http://schemas.microsoft.com/office/word/2010/wordml" xmlns:w15="http://schemas.microsoft.com/office/word/2012/wordml" xmlns:w16cex="http://schemas.microsoft.com/office/word/2018/wordml/cex" xmlns:w16cid="http://schemas.microsoft.com/office/word/2016/wordml/cid" xmlns:w16="http://schemas.microsoft.com/office/word/2018/wordml" xmlns:w16se="http://schemas.microsoft.com/office/word/2015/wordml/symex" xmlns:wpg="http://schemas.microsoft.com/office/word/2010/wordprocessingGroup" xmlns:wpi="http://schemas.microsoft.com/office/word/2010/wordprocessingInk" xmlns:wne="http://schemas.microsoft.com/office/word/2006/wordml" xmlns:wps="http://schemas.microsoft.com/office/word/2010/wordprocessingShape" mc:Ignorable="w14 w15 w16se w16cid w16 w16cex wp14">
+<w:numbering xmlns:wpc="http://schemas.microsoft.com/office/word/2010/wordprocessingCanvas" xmlns:cx="http://schemas.microsoft.com/office/drawing/2014/chartex" xmlns:cx1="http://schemas.microsoft.com/office/drawing/2015/9/8/chartex" xmlns:cx2="http://schemas.microsoft.com/office/drawing/2015/10/21/chartex" xmlns:cx3="http://schemas.microsoft.com/office/drawing/2016/5/9/chartex" xmlns:cx4="http://schemas.microsoft.com/office/drawing/2016/5/10/chartex" xmlns:cx5="http://schemas.microsoft.com/office/drawing/2016/5/11/chartex" xmlns:cx6="http://schemas.microsoft.com/office/drawing/2016/5/12/chartex" xmlns:cx7="http://schemas.microsoft.com/office/drawing/2016/5/13/chartex" xmlns:cx8="http://schemas.microsoft.com/office/drawing/2016/5/14/chartex" xmlns:mc="http://schemas.openxmlformats.org/markup-compatibility/2006" xmlns:aink="http://schemas.microsoft.com/office/drawing/2016/ink" xmlns:am3d="http://schemas.microsoft.com/office/drawing/2017/model3d" xmlns:o="urn:schemas-microsoft-com:office:office" xmlns:r="http://schemas.openxmlformats.org/officeDocument/2006/relationships" xmlns:m="http://schemas.openxmlformats.org/officeDocument/2006/math" xmlns:v="urn:schemas-microsoft-com:vml" xmlns:wp14="http://schemas.microsoft.com/office/word/2010/wordprocessingDrawing" xmlns:wp="http://schemas.openxmlformats.org/drawingml/2006/wordprocessingDrawing" xmlns:w10="urn:schemas-microsoft-com:office:word" xmlns:w="http://schemas.openxmlformats.org/wordprocessingml/2006/main" xmlns:w14="http://schemas.microsoft.com/office/word/2010/wordml" xmlns:w15="http://schemas.microsoft.com/office/word/2012/wordml" xmlns:w16cex="http://schemas.microsoft.com/office/word/2018/wordml/cex" xmlns:w16cid="http://schemas.microsoft.com/office/word/2016/wordml/cid" xmlns:w16="http://schemas.microsoft.com/office/word/2018/wordml" xmlns:w16sdtdh="http://schemas.microsoft.com/office/word/2020/wordml/sdtdatahash" xmlns:w16se="http://schemas.microsoft.com/office/word/2015/wordml/symex" xmlns:wpg="http://schemas.microsoft.com/office/word/2010/wordprocessingGroup" xmlns:wpi="http://schemas.microsoft.com/office/word/2010/wordprocessingInk" xmlns:wne="http://schemas.microsoft.com/office/word/2006/wordml" xmlns:wps="http://schemas.microsoft.com/office/word/2010/wordprocessingShape" mc:Ignorable="w14 w15 w16se w16cid w16 w16cex w16sdtdh wp14">
   <w:abstractNum w:abstractNumId="0" w15:restartNumberingAfterBreak="0">
     <w:nsid w:val="052E6648"/>
     <w:multiLevelType w:val="hybridMultilevel"/>
@@ -2881,7 +2941,7 @@
 </file>
 
 <file path=word/styles.xml><?xml version="1.0" encoding="utf-8"?>
-<w:styles xmlns:mc="http://schemas.openxmlformats.org/markup-compatibility/2006" xmlns:r="http://schemas.openxmlformats.org/officeDocument/2006/relationships" xmlns:w="http://schemas.openxmlformats.org/wordprocessingml/2006/main" xmlns:w14="http://schemas.microsoft.com/office/word/2010/wordml" xmlns:w15="http://schemas.microsoft.com/office/word/2012/wordml" xmlns:w16cex="http://schemas.microsoft.com/office/word/2018/wordml/cex" xmlns:w16cid="http://schemas.microsoft.com/office/word/2016/wordml/cid" xmlns:w16="http://schemas.microsoft.com/office/word/2018/wordml" xmlns:w16se="http://schemas.microsoft.com/office/word/2015/wordml/symex" mc:Ignorable="w14 w15 w16se w16cid w16 w16cex">
+<w:styles xmlns:mc="http://schemas.openxmlformats.org/markup-compatibility/2006" xmlns:r="http://schemas.openxmlformats.org/officeDocument/2006/relationships" xmlns:w="http://schemas.openxmlformats.org/wordprocessingml/2006/main" xmlns:w14="http://schemas.microsoft.com/office/word/2010/wordml" xmlns:w15="http://schemas.microsoft.com/office/word/2012/wordml" xmlns:w16cex="http://schemas.microsoft.com/office/word/2018/wordml/cex" xmlns:w16cid="http://schemas.microsoft.com/office/word/2016/wordml/cid" xmlns:w16="http://schemas.microsoft.com/office/word/2018/wordml" xmlns:w16sdtdh="http://schemas.microsoft.com/office/word/2020/wordml/sdtdatahash" xmlns:w16se="http://schemas.microsoft.com/office/word/2015/wordml/symex" mc:Ignorable="w14 w15 w16se w16cid w16 w16cex w16sdtdh">
   <w:docDefaults>
     <w:rPrDefault>
       <w:rPr>
@@ -3272,7 +3332,7 @@
     <w:lsdException w:name="Unresolved Mention" w:semiHidden="1" w:unhideWhenUsed="1"/>
     <w:lsdException w:name="Smart Link" w:semiHidden="1" w:unhideWhenUsed="1"/>
   </w:latentStyles>
-  <w:style w:type="paragraph" w:default="1" w:styleId="a">
+  <w:style w:type="paragraph" w:default="1" w:styleId="Normal">
     <w:name w:val="Normal"/>
     <w:qFormat/>
     <w:pPr>
@@ -3280,13 +3340,13 @@
       <w:jc w:val="both"/>
     </w:pPr>
   </w:style>
-  <w:style w:type="character" w:default="1" w:styleId="a0">
+  <w:style w:type="character" w:default="1" w:styleId="DefaultParagraphFont">
     <w:name w:val="Default Paragraph Font"/>
     <w:uiPriority w:val="1"/>
     <w:semiHidden/>
     <w:unhideWhenUsed/>
   </w:style>
-  <w:style w:type="table" w:default="1" w:styleId="a1">
+  <w:style w:type="table" w:default="1" w:styleId="TableNormal">
     <w:name w:val="Normal Table"/>
     <w:uiPriority w:val="99"/>
     <w:semiHidden/>
@@ -3301,15 +3361,15 @@
       </w:tblCellMar>
     </w:tblPr>
   </w:style>
-  <w:style w:type="numbering" w:default="1" w:styleId="a2">
+  <w:style w:type="numbering" w:default="1" w:styleId="NoList">
     <w:name w:val="No List"/>
     <w:uiPriority w:val="99"/>
     <w:semiHidden/>
     <w:unhideWhenUsed/>
   </w:style>
-  <w:style w:type="table" w:styleId="a3">
+  <w:style w:type="table" w:styleId="TableGrid">
     <w:name w:val="Table Grid"/>
-    <w:basedOn w:val="a1"/>
+    <w:basedOn w:val="TableNormal"/>
     <w:uiPriority w:val="39"/>
     <w:rsid w:val="00C04C3A"/>
     <w:tblPr>
@@ -3323,9 +3383,9 @@
       </w:tblBorders>
     </w:tblPr>
   </w:style>
-  <w:style w:type="character" w:styleId="a4">
+  <w:style w:type="character" w:styleId="Hyperlink">
     <w:name w:val="Hyperlink"/>
-    <w:basedOn w:val="a0"/>
+    <w:basedOn w:val="DefaultParagraphFont"/>
     <w:uiPriority w:val="99"/>
     <w:unhideWhenUsed/>
     <w:rsid w:val="007D382D"/>
@@ -3334,9 +3394,9 @@
       <w:u w:val="single"/>
     </w:rPr>
   </w:style>
-  <w:style w:type="character" w:styleId="a5">
+  <w:style w:type="character" w:styleId="UnresolvedMention">
     <w:name w:val="Unresolved Mention"/>
-    <w:basedOn w:val="a0"/>
+    <w:basedOn w:val="DefaultParagraphFont"/>
     <w:uiPriority w:val="99"/>
     <w:semiHidden/>
     <w:unhideWhenUsed/>
@@ -3346,9 +3406,9 @@
       <w:shd w:val="clear" w:color="auto" w:fill="E1DFDD"/>
     </w:rPr>
   </w:style>
-  <w:style w:type="paragraph" w:styleId="a6">
+  <w:style w:type="paragraph" w:styleId="ListParagraph">
     <w:name w:val="List Paragraph"/>
-    <w:basedOn w:val="a"/>
+    <w:basedOn w:val="Normal"/>
     <w:uiPriority w:val="34"/>
     <w:qFormat/>
     <w:rsid w:val="00D365B8"/>

</xml_diff>